<commit_message>
start migration to prod
</commit_message>
<xml_diff>
--- a/data/docx/band_001/A001.docx
+++ b/data/docx/band_001/A001.docx
@@ -76,6 +76,13 @@
                 <w:i/>
               </w:rPr>
               <w:t>Maximilian I. an Ferdinand.</w:t>
+            </w:r>
+            <w:r>
+              <w:rPr>
+                <w:rFonts w:ascii="Times New Roman" w:hAnsi="Times New Roman" w:cs="Times New Roman"/>
+                <w:i/>
+              </w:rPr>
+              <w:t xml:space="preserve"> </w:t>
             </w:r>
             <w:bookmarkStart w:id="0" w:name="_GoBack"/>
             <w:bookmarkEnd w:id="0"/>

</xml_diff>